<commit_message>
weather app project documentation
</commit_message>
<xml_diff>
--- a/scd weather app.docx
+++ b/scd weather app.docx
@@ -160,12 +160,21 @@
           <w:b/>
         </w:rPr>
       </w:pPr>
-      <w:r>
-        <w:rPr>
-          <w:rFonts w:ascii="Times New Roman" w:hAnsi="Times New Roman" w:cs="Times New Roman"/>
-          <w:b/>
-        </w:rPr>
-        <w:t>Github based project</w:t>
+      <w:proofErr w:type="spellStart"/>
+      <w:r>
+        <w:rPr>
+          <w:rFonts w:ascii="Times New Roman" w:hAnsi="Times New Roman" w:cs="Times New Roman"/>
+          <w:b/>
+        </w:rPr>
+        <w:t>Github</w:t>
+      </w:r>
+      <w:proofErr w:type="spellEnd"/>
+      <w:r>
+        <w:rPr>
+          <w:rFonts w:ascii="Times New Roman" w:hAnsi="Times New Roman" w:cs="Times New Roman"/>
+          <w:b/>
+        </w:rPr>
+        <w:t xml:space="preserve"> based project</w:t>
       </w:r>
     </w:p>
     <w:p>
@@ -193,11 +202,33 @@
           <w:rFonts w:ascii="Times New Roman" w:hAnsi="Times New Roman" w:cs="Times New Roman"/>
         </w:rPr>
       </w:pPr>
-      <w:r>
-        <w:rPr>
-          <w:rFonts w:ascii="Times New Roman" w:hAnsi="Times New Roman" w:cs="Times New Roman"/>
-        </w:rPr>
-        <w:t>Hamerekal Sendeku           ETS0577/13</w:t>
+      <w:proofErr w:type="spellStart"/>
+      <w:r>
+        <w:rPr>
+          <w:rFonts w:ascii="Times New Roman" w:hAnsi="Times New Roman" w:cs="Times New Roman"/>
+        </w:rPr>
+        <w:t>Hamerekal</w:t>
+      </w:r>
+      <w:proofErr w:type="spellEnd"/>
+      <w:r>
+        <w:rPr>
+          <w:rFonts w:ascii="Times New Roman" w:hAnsi="Times New Roman" w:cs="Times New Roman"/>
+        </w:rPr>
+        <w:t xml:space="preserve"> </w:t>
+      </w:r>
+      <w:proofErr w:type="spellStart"/>
+      <w:r>
+        <w:rPr>
+          <w:rFonts w:ascii="Times New Roman" w:hAnsi="Times New Roman" w:cs="Times New Roman"/>
+        </w:rPr>
+        <w:t>Sendeku</w:t>
+      </w:r>
+      <w:proofErr w:type="spellEnd"/>
+      <w:r>
+        <w:rPr>
+          <w:rFonts w:ascii="Times New Roman" w:hAnsi="Times New Roman" w:cs="Times New Roman"/>
+        </w:rPr>
+        <w:t xml:space="preserve">           ETS0577/13</w:t>
       </w:r>
     </w:p>
     <w:p>
@@ -211,7 +242,21 @@
         <w:rPr>
           <w:rFonts w:ascii="Times New Roman" w:hAnsi="Times New Roman" w:cs="Times New Roman"/>
         </w:rPr>
-        <w:t>Hana Ashiro                        ETS0582/13</w:t>
+        <w:t xml:space="preserve">Hana </w:t>
+      </w:r>
+      <w:proofErr w:type="spellStart"/>
+      <w:r>
+        <w:rPr>
+          <w:rFonts w:ascii="Times New Roman" w:hAnsi="Times New Roman" w:cs="Times New Roman"/>
+        </w:rPr>
+        <w:t>Ashiro</w:t>
+      </w:r>
+      <w:proofErr w:type="spellEnd"/>
+      <w:r>
+        <w:rPr>
+          <w:rFonts w:ascii="Times New Roman" w:hAnsi="Times New Roman" w:cs="Times New Roman"/>
+        </w:rPr>
+        <w:t xml:space="preserve">                        ETS0582/13</w:t>
       </w:r>
     </w:p>
     <w:p>
@@ -225,7 +270,21 @@
         <w:rPr>
           <w:rFonts w:ascii="Times New Roman" w:hAnsi="Times New Roman" w:cs="Times New Roman"/>
         </w:rPr>
-        <w:t>Hana Girmay                      ETS0584/13</w:t>
+        <w:t xml:space="preserve">Hana </w:t>
+      </w:r>
+      <w:proofErr w:type="spellStart"/>
+      <w:r>
+        <w:rPr>
+          <w:rFonts w:ascii="Times New Roman" w:hAnsi="Times New Roman" w:cs="Times New Roman"/>
+        </w:rPr>
+        <w:t>Girmay</w:t>
+      </w:r>
+      <w:proofErr w:type="spellEnd"/>
+      <w:r>
+        <w:rPr>
+          <w:rFonts w:ascii="Times New Roman" w:hAnsi="Times New Roman" w:cs="Times New Roman"/>
+        </w:rPr>
+        <w:t xml:space="preserve">                      ETS0584/13</w:t>
       </w:r>
     </w:p>
     <w:p>
@@ -235,11 +294,33 @@
           <w:rFonts w:ascii="Times New Roman" w:hAnsi="Times New Roman" w:cs="Times New Roman"/>
         </w:rPr>
       </w:pPr>
-      <w:r>
-        <w:rPr>
-          <w:rFonts w:ascii="Times New Roman" w:hAnsi="Times New Roman" w:cs="Times New Roman"/>
-        </w:rPr>
-        <w:t>Haregewoin Worku          ETS0591/13</w:t>
+      <w:proofErr w:type="spellStart"/>
+      <w:r>
+        <w:rPr>
+          <w:rFonts w:ascii="Times New Roman" w:hAnsi="Times New Roman" w:cs="Times New Roman"/>
+        </w:rPr>
+        <w:t>Haregewoin</w:t>
+      </w:r>
+      <w:proofErr w:type="spellEnd"/>
+      <w:r>
+        <w:rPr>
+          <w:rFonts w:ascii="Times New Roman" w:hAnsi="Times New Roman" w:cs="Times New Roman"/>
+        </w:rPr>
+        <w:t xml:space="preserve"> </w:t>
+      </w:r>
+      <w:proofErr w:type="spellStart"/>
+      <w:r>
+        <w:rPr>
+          <w:rFonts w:ascii="Times New Roman" w:hAnsi="Times New Roman" w:cs="Times New Roman"/>
+        </w:rPr>
+        <w:t>Worku</w:t>
+      </w:r>
+      <w:proofErr w:type="spellEnd"/>
+      <w:r>
+        <w:rPr>
+          <w:rFonts w:ascii="Times New Roman" w:hAnsi="Times New Roman" w:cs="Times New Roman"/>
+        </w:rPr>
+        <w:t xml:space="preserve">          ETS0591/13</w:t>
       </w:r>
     </w:p>
     <w:p>
@@ -249,11 +330,33 @@
           <w:rFonts w:ascii="Times New Roman" w:hAnsi="Times New Roman" w:cs="Times New Roman"/>
         </w:rPr>
       </w:pPr>
-      <w:r>
-        <w:rPr>
-          <w:rFonts w:ascii="Times New Roman" w:hAnsi="Times New Roman" w:cs="Times New Roman"/>
-        </w:rPr>
-        <w:t>Heran Bulcha                    ETS0624/13</w:t>
+      <w:proofErr w:type="spellStart"/>
+      <w:r>
+        <w:rPr>
+          <w:rFonts w:ascii="Times New Roman" w:hAnsi="Times New Roman" w:cs="Times New Roman"/>
+        </w:rPr>
+        <w:t>Heran</w:t>
+      </w:r>
+      <w:proofErr w:type="spellEnd"/>
+      <w:r>
+        <w:rPr>
+          <w:rFonts w:ascii="Times New Roman" w:hAnsi="Times New Roman" w:cs="Times New Roman"/>
+        </w:rPr>
+        <w:t xml:space="preserve"> </w:t>
+      </w:r>
+      <w:proofErr w:type="spellStart"/>
+      <w:r>
+        <w:rPr>
+          <w:rFonts w:ascii="Times New Roman" w:hAnsi="Times New Roman" w:cs="Times New Roman"/>
+        </w:rPr>
+        <w:t>Bulcha</w:t>
+      </w:r>
+      <w:proofErr w:type="spellEnd"/>
+      <w:r>
+        <w:rPr>
+          <w:rFonts w:ascii="Times New Roman" w:hAnsi="Times New Roman" w:cs="Times New Roman"/>
+        </w:rPr>
+        <w:t xml:space="preserve">                    ETS0624/13</w:t>
       </w:r>
     </w:p>
     <w:p>
@@ -1009,8 +1112,16 @@
         <w:rPr>
           <w:rFonts w:ascii="Times New Roman" w:hAnsi="Times New Roman" w:cs="Times New Roman"/>
         </w:rPr>
-        <w:t>Greater adaptability to evolving project needs.</w:t>
-      </w:r>
+        <w:t>Greater adaptab</w:t>
+      </w:r>
+      <w:r>
+        <w:rPr>
+          <w:rFonts w:ascii="Times New Roman" w:hAnsi="Times New Roman" w:cs="Times New Roman"/>
+        </w:rPr>
+        <w:t>ility to evolving project needs.</w:t>
+      </w:r>
+      <w:bookmarkStart w:id="22" w:name="_GoBack"/>
+      <w:bookmarkEnd w:id="22"/>
     </w:p>
     <w:p>
       <w:pPr>
@@ -1022,10 +1133,10 @@
           <w:rStyle w:val="Heading7Char"/>
         </w:rPr>
       </w:pPr>
-      <w:bookmarkStart w:id="22" w:name="_23kqqd1jbnct" w:colFirst="0" w:colLast="0"/>
-      <w:bookmarkStart w:id="23" w:name="_Toc185425667"/>
-      <w:bookmarkStart w:id="24" w:name="_Toc185425698"/>
-      <w:bookmarkEnd w:id="22"/>
+      <w:bookmarkStart w:id="23" w:name="_23kqqd1jbnct" w:colFirst="0" w:colLast="0"/>
+      <w:bookmarkStart w:id="24" w:name="_Toc185425667"/>
+      <w:bookmarkStart w:id="25" w:name="_Toc185425698"/>
+      <w:bookmarkEnd w:id="23"/>
     </w:p>
     <w:p>
       <w:pPr>
@@ -1081,8 +1192,8 @@
         <w:lastRenderedPageBreak/>
         <w:t>2. Understanding Agile Methodologies</w:t>
       </w:r>
-      <w:bookmarkEnd w:id="23"/>
       <w:bookmarkEnd w:id="24"/>
+      <w:bookmarkEnd w:id="25"/>
     </w:p>
     <w:p>
       <w:pPr>
@@ -1147,6 +1258,7 @@
           <w:rFonts w:ascii="Times New Roman" w:hAnsi="Times New Roman" w:cs="Times New Roman"/>
         </w:rPr>
       </w:pPr>
+      <w:proofErr w:type="spellStart"/>
       <w:r>
         <w:rPr>
           <w:rFonts w:ascii="Times New Roman" w:hAnsi="Times New Roman" w:cs="Times New Roman"/>
@@ -1154,6 +1266,7 @@
         </w:rPr>
         <w:t>Kanban</w:t>
       </w:r>
+      <w:proofErr w:type="spellEnd"/>
       <w:r>
         <w:rPr>
           <w:rFonts w:ascii="Times New Roman" w:hAnsi="Times New Roman" w:cs="Times New Roman"/>
@@ -1197,7 +1310,21 @@
         <w:rPr>
           <w:rFonts w:ascii="Times New Roman" w:hAnsi="Times New Roman" w:cs="Times New Roman"/>
         </w:rPr>
-        <w:t>Companies like Spotify and Microsoft have successfully adopted Agile to remain competitive in dynamic markets.</w:t>
+        <w:t xml:space="preserve">Companies like </w:t>
+      </w:r>
+      <w:proofErr w:type="spellStart"/>
+      <w:r>
+        <w:rPr>
+          <w:rFonts w:ascii="Times New Roman" w:hAnsi="Times New Roman" w:cs="Times New Roman"/>
+        </w:rPr>
+        <w:t>Spotify</w:t>
+      </w:r>
+      <w:proofErr w:type="spellEnd"/>
+      <w:r>
+        <w:rPr>
+          <w:rFonts w:ascii="Times New Roman" w:hAnsi="Times New Roman" w:cs="Times New Roman"/>
+        </w:rPr>
+        <w:t xml:space="preserve"> and Microsoft have successfully adopted Agile to remain competitive in dynamic markets.</w:t>
       </w:r>
     </w:p>
     <w:p>
@@ -1208,8 +1335,8 @@
           <w:numId w:val="0"/>
         </w:numPr>
       </w:pPr>
-      <w:bookmarkStart w:id="25" w:name="_u874rrl5c8ia" w:colFirst="0" w:colLast="0"/>
-      <w:bookmarkEnd w:id="25"/>
+      <w:bookmarkStart w:id="26" w:name="_u874rrl5c8ia" w:colFirst="0" w:colLast="0"/>
+      <w:bookmarkEnd w:id="26"/>
       <w:r>
         <w:t>3. The Agile Manifesto and Its Significance</w:t>
       </w:r>
@@ -1225,7 +1352,21 @@
         <w:rPr>
           <w:rFonts w:ascii="Times New Roman" w:hAnsi="Times New Roman" w:cs="Times New Roman"/>
         </w:rPr>
-        <w:t>The Agile Manifesto, created in 2001, outlines the core philosophy of Agile development. It shifts the focus from rigid processes to adaptability and collaboration. The manifesto’s principles guide teams in delivering better results by fostering continuous improvement.</w:t>
+        <w:t xml:space="preserve">The Agile Manifesto, created in 2001, outlines the core philosophy of </w:t>
+      </w:r>
+      <w:proofErr w:type="gramStart"/>
+      <w:r>
+        <w:rPr>
+          <w:rFonts w:ascii="Times New Roman" w:hAnsi="Times New Roman" w:cs="Times New Roman"/>
+        </w:rPr>
+        <w:t>Agile</w:t>
+      </w:r>
+      <w:proofErr w:type="gramEnd"/>
+      <w:r>
+        <w:rPr>
+          <w:rFonts w:ascii="Times New Roman" w:hAnsi="Times New Roman" w:cs="Times New Roman"/>
+        </w:rPr>
+        <w:t xml:space="preserve"> development. It shifts the focus from rigid processes to adaptability and collaboration. The manifesto’s principles guide teams in delivering better results by fostering continuous improvement.</w:t>
       </w:r>
     </w:p>
     <w:p>
@@ -1236,8 +1377,8 @@
           <w:numId w:val="0"/>
         </w:numPr>
       </w:pPr>
-      <w:bookmarkStart w:id="26" w:name="_1agsg5dgf8f1" w:colFirst="0" w:colLast="0"/>
-      <w:bookmarkEnd w:id="26"/>
+      <w:bookmarkStart w:id="27" w:name="_1agsg5dgf8f1" w:colFirst="0" w:colLast="0"/>
+      <w:bookmarkEnd w:id="27"/>
       <w:r>
         <w:t>4. Core Values of Agile</w:t>
       </w:r>
@@ -1272,7 +1413,23 @@
           <w:rFonts w:ascii="Times New Roman" w:hAnsi="Times New Roman" w:cs="Times New Roman"/>
           <w:b/>
         </w:rPr>
-        <w:t>Individuals and Interactions Over Processes and Tools</w:t>
+        <w:t xml:space="preserve">Individuals and Interactions </w:t>
+      </w:r>
+      <w:proofErr w:type="gramStart"/>
+      <w:r>
+        <w:rPr>
+          <w:rFonts w:ascii="Times New Roman" w:hAnsi="Times New Roman" w:cs="Times New Roman"/>
+          <w:b/>
+        </w:rPr>
+        <w:t>Over</w:t>
+      </w:r>
+      <w:proofErr w:type="gramEnd"/>
+      <w:r>
+        <w:rPr>
+          <w:rFonts w:ascii="Times New Roman" w:hAnsi="Times New Roman" w:cs="Times New Roman"/>
+          <w:b/>
+        </w:rPr>
+        <w:t xml:space="preserve"> Processes and Tools</w:t>
       </w:r>
       <w:r>
         <w:rPr>
@@ -1296,7 +1453,23 @@
           <w:rFonts w:ascii="Times New Roman" w:hAnsi="Times New Roman" w:cs="Times New Roman"/>
           <w:b/>
         </w:rPr>
-        <w:t>Working Software Over Comprehensive Documentation</w:t>
+        <w:t xml:space="preserve">Working Software </w:t>
+      </w:r>
+      <w:proofErr w:type="gramStart"/>
+      <w:r>
+        <w:rPr>
+          <w:rFonts w:ascii="Times New Roman" w:hAnsi="Times New Roman" w:cs="Times New Roman"/>
+          <w:b/>
+        </w:rPr>
+        <w:t>Over</w:t>
+      </w:r>
+      <w:proofErr w:type="gramEnd"/>
+      <w:r>
+        <w:rPr>
+          <w:rFonts w:ascii="Times New Roman" w:hAnsi="Times New Roman" w:cs="Times New Roman"/>
+          <w:b/>
+        </w:rPr>
+        <w:t xml:space="preserve"> Comprehensive Documentation</w:t>
       </w:r>
       <w:r>
         <w:rPr>
@@ -1320,7 +1493,23 @@
           <w:rFonts w:ascii="Times New Roman" w:hAnsi="Times New Roman" w:cs="Times New Roman"/>
           <w:b/>
         </w:rPr>
-        <w:t>Customer Collaboration Over Contract Negotiation</w:t>
+        <w:t xml:space="preserve">Customer Collaboration </w:t>
+      </w:r>
+      <w:proofErr w:type="gramStart"/>
+      <w:r>
+        <w:rPr>
+          <w:rFonts w:ascii="Times New Roman" w:hAnsi="Times New Roman" w:cs="Times New Roman"/>
+          <w:b/>
+        </w:rPr>
+        <w:t>Over</w:t>
+      </w:r>
+      <w:proofErr w:type="gramEnd"/>
+      <w:r>
+        <w:rPr>
+          <w:rFonts w:ascii="Times New Roman" w:hAnsi="Times New Roman" w:cs="Times New Roman"/>
+          <w:b/>
+        </w:rPr>
+        <w:t xml:space="preserve"> Contract Negotiation</w:t>
       </w:r>
       <w:r>
         <w:rPr>
@@ -1345,7 +1534,23 @@
           <w:rFonts w:ascii="Times New Roman" w:hAnsi="Times New Roman" w:cs="Times New Roman"/>
           <w:b/>
         </w:rPr>
-        <w:t>Responding to Change Over Following a Plan</w:t>
+        <w:t xml:space="preserve">Responding to Change </w:t>
+      </w:r>
+      <w:proofErr w:type="gramStart"/>
+      <w:r>
+        <w:rPr>
+          <w:rFonts w:ascii="Times New Roman" w:hAnsi="Times New Roman" w:cs="Times New Roman"/>
+          <w:b/>
+        </w:rPr>
+        <w:t>Over</w:t>
+      </w:r>
+      <w:proofErr w:type="gramEnd"/>
+      <w:r>
+        <w:rPr>
+          <w:rFonts w:ascii="Times New Roman" w:hAnsi="Times New Roman" w:cs="Times New Roman"/>
+          <w:b/>
+        </w:rPr>
+        <w:t xml:space="preserve"> Following a Plan</w:t>
       </w:r>
       <w:r>
         <w:rPr>
@@ -1362,10 +1567,18 @@
           <w:numId w:val="0"/>
         </w:numPr>
       </w:pPr>
-      <w:bookmarkStart w:id="27" w:name="_3wtvira9g3du" w:colFirst="0" w:colLast="0"/>
-      <w:bookmarkEnd w:id="27"/>
-      <w:r>
-        <w:t>5. The Principles Behind Agile Practices</w:t>
+      <w:bookmarkStart w:id="28" w:name="_3wtvira9g3du" w:colFirst="0" w:colLast="0"/>
+      <w:bookmarkEnd w:id="28"/>
+      <w:r>
+        <w:t xml:space="preserve">5. The Principles </w:t>
+      </w:r>
+      <w:proofErr w:type="gramStart"/>
+      <w:r>
+        <w:t>Behind</w:t>
+      </w:r>
+      <w:proofErr w:type="gramEnd"/>
+      <w:r>
+        <w:t xml:space="preserve"> Agile Practices</w:t>
       </w:r>
     </w:p>
     <w:p>
@@ -1379,7 +1592,21 @@
         <w:rPr>
           <w:rFonts w:ascii="Times New Roman" w:hAnsi="Times New Roman" w:cs="Times New Roman"/>
         </w:rPr>
-        <w:t>Agile development is underpinned by 12 principles that promote flexibility, collaboration, and continuous delivery. These principles form the backbone of Agile’s success in modern software development.</w:t>
+        <w:t xml:space="preserve">Agile development is underpinned by 12 principles that promote flexibility, collaboration, and continuous delivery. These principles form the backbone of </w:t>
+      </w:r>
+      <w:proofErr w:type="spellStart"/>
+      <w:r>
+        <w:rPr>
+          <w:rFonts w:ascii="Times New Roman" w:hAnsi="Times New Roman" w:cs="Times New Roman"/>
+        </w:rPr>
+        <w:t>Agile’s</w:t>
+      </w:r>
+      <w:proofErr w:type="spellEnd"/>
+      <w:r>
+        <w:rPr>
+          <w:rFonts w:ascii="Times New Roman" w:hAnsi="Times New Roman" w:cs="Times New Roman"/>
+        </w:rPr>
+        <w:t xml:space="preserve"> success in modern software development.</w:t>
       </w:r>
     </w:p>
     <w:p>
@@ -1396,8 +1623,8 @@
           <w:szCs w:val="22"/>
         </w:rPr>
       </w:pPr>
-      <w:bookmarkStart w:id="28" w:name="_mh2unt26etla" w:colFirst="0" w:colLast="0"/>
-      <w:bookmarkEnd w:id="28"/>
+      <w:bookmarkStart w:id="29" w:name="_mh2unt26etla" w:colFirst="0" w:colLast="0"/>
+      <w:bookmarkEnd w:id="29"/>
       <w:r>
         <w:rPr>
           <w:rFonts w:ascii="Times New Roman" w:hAnsi="Times New Roman" w:cs="Times New Roman"/>
@@ -1474,7 +1701,23 @@
           <w:b/>
         </w:rPr>
         <w:lastRenderedPageBreak/>
-        <w:t>Collaboration Between Business and Development Teams</w:t>
+        <w:t xml:space="preserve">Collaboration </w:t>
+      </w:r>
+      <w:proofErr w:type="gramStart"/>
+      <w:r>
+        <w:rPr>
+          <w:rFonts w:ascii="Times New Roman" w:hAnsi="Times New Roman" w:cs="Times New Roman"/>
+          <w:b/>
+        </w:rPr>
+        <w:t>Between</w:t>
+      </w:r>
+      <w:proofErr w:type="gramEnd"/>
+      <w:r>
+        <w:rPr>
+          <w:rFonts w:ascii="Times New Roman" w:hAnsi="Times New Roman" w:cs="Times New Roman"/>
+          <w:b/>
+        </w:rPr>
+        <w:t xml:space="preserve"> Business and Development Teams</w:t>
       </w:r>
       <w:r>
         <w:rPr>
@@ -1570,8 +1813,8 @@
           <w:szCs w:val="26"/>
         </w:rPr>
       </w:pPr>
-      <w:bookmarkStart w:id="29" w:name="_xz03ieo8wy9o" w:colFirst="0" w:colLast="0"/>
-      <w:bookmarkEnd w:id="29"/>
+      <w:bookmarkStart w:id="30" w:name="_xz03ieo8wy9o" w:colFirst="0" w:colLast="0"/>
+      <w:bookmarkEnd w:id="30"/>
     </w:p>
     <w:p>
       <w:pPr>
@@ -1587,8 +1830,8 @@
           <w:szCs w:val="26"/>
         </w:rPr>
       </w:pPr>
-      <w:bookmarkStart w:id="30" w:name="_5vif5p5mpzlf" w:colFirst="0" w:colLast="0"/>
-      <w:bookmarkEnd w:id="30"/>
+      <w:bookmarkStart w:id="31" w:name="_5vif5p5mpzlf" w:colFirst="0" w:colLast="0"/>
+      <w:bookmarkEnd w:id="31"/>
     </w:p>
     <w:p>
       <w:pPr>
@@ -1598,8 +1841,8 @@
           <w:numId w:val="0"/>
         </w:numPr>
       </w:pPr>
-      <w:bookmarkStart w:id="31" w:name="_c0hy3yza937u" w:colFirst="0" w:colLast="0"/>
-      <w:bookmarkEnd w:id="31"/>
+      <w:bookmarkStart w:id="32" w:name="_c0hy3yza937u" w:colFirst="0" w:colLast="0"/>
+      <w:bookmarkEnd w:id="32"/>
       <w:r>
         <w:t>6. Agile Software Development Life Cycle</w:t>
       </w:r>
@@ -1675,8 +1918,8 @@
           <w:rFonts w:cs="Times New Roman"/>
         </w:rPr>
       </w:pPr>
-      <w:bookmarkStart w:id="32" w:name="_2wyodqe0ws0q" w:colFirst="0" w:colLast="0"/>
-      <w:bookmarkEnd w:id="32"/>
+      <w:bookmarkStart w:id="33" w:name="_2wyodqe0ws0q" w:colFirst="0" w:colLast="0"/>
+      <w:bookmarkEnd w:id="33"/>
     </w:p>
     <w:p>
       <w:pPr>
@@ -1685,8 +1928,8 @@
           <w:rFonts w:cs="Times New Roman"/>
         </w:rPr>
       </w:pPr>
-      <w:bookmarkStart w:id="33" w:name="_wjosv9oku8m5" w:colFirst="0" w:colLast="0"/>
-      <w:bookmarkEnd w:id="33"/>
+      <w:bookmarkStart w:id="34" w:name="_wjosv9oku8m5" w:colFirst="0" w:colLast="0"/>
+      <w:bookmarkEnd w:id="34"/>
       <w:r>
         <w:rPr>
           <w:rFonts w:cs="Times New Roman"/>
@@ -1813,8 +2056,8 @@
           <w:rFonts w:cs="Times New Roman"/>
         </w:rPr>
       </w:pPr>
-      <w:bookmarkStart w:id="34" w:name="_f63z9a1efoyq" w:colFirst="0" w:colLast="0"/>
-      <w:bookmarkEnd w:id="34"/>
+      <w:bookmarkStart w:id="35" w:name="_f63z9a1efoyq" w:colFirst="0" w:colLast="0"/>
+      <w:bookmarkEnd w:id="35"/>
       <w:r>
         <w:rPr>
           <w:rFonts w:cs="Times New Roman"/>
@@ -1918,8 +2161,8 @@
           <w:rFonts w:cs="Times New Roman"/>
         </w:rPr>
       </w:pPr>
-      <w:bookmarkStart w:id="35" w:name="_dsbsg68d8e06" w:colFirst="0" w:colLast="0"/>
-      <w:bookmarkEnd w:id="35"/>
+      <w:bookmarkStart w:id="36" w:name="_dsbsg68d8e06" w:colFirst="0" w:colLast="0"/>
+      <w:bookmarkEnd w:id="36"/>
       <w:r>
         <w:rPr>
           <w:rFonts w:cs="Times New Roman"/>
@@ -1998,8 +2241,8 @@
           <w:rFonts w:cs="Times New Roman"/>
         </w:rPr>
       </w:pPr>
-      <w:bookmarkStart w:id="36" w:name="_q9ot3mvq4fza" w:colFirst="0" w:colLast="0"/>
-      <w:bookmarkEnd w:id="36"/>
+      <w:bookmarkStart w:id="37" w:name="_q9ot3mvq4fza" w:colFirst="0" w:colLast="0"/>
+      <w:bookmarkEnd w:id="37"/>
       <w:r>
         <w:rPr>
           <w:rFonts w:cs="Times New Roman"/>
@@ -2126,8 +2369,8 @@
           <w:rFonts w:cs="Times New Roman"/>
         </w:rPr>
       </w:pPr>
-      <w:bookmarkStart w:id="37" w:name="_35scfrnwrm2g" w:colFirst="0" w:colLast="0"/>
-      <w:bookmarkEnd w:id="37"/>
+      <w:bookmarkStart w:id="38" w:name="_35scfrnwrm2g" w:colFirst="0" w:colLast="0"/>
+      <w:bookmarkEnd w:id="38"/>
       <w:r>
         <w:rPr>
           <w:rFonts w:cs="Times New Roman"/>
@@ -2230,8 +2473,8 @@
           <w:rFonts w:cs="Times New Roman"/>
         </w:rPr>
       </w:pPr>
-      <w:bookmarkStart w:id="38" w:name="_6h0lrgqxo2ar" w:colFirst="0" w:colLast="0"/>
-      <w:bookmarkEnd w:id="38"/>
+      <w:bookmarkStart w:id="39" w:name="_6h0lrgqxo2ar" w:colFirst="0" w:colLast="0"/>
+      <w:bookmarkEnd w:id="39"/>
       <w:r>
         <w:rPr>
           <w:rFonts w:cs="Times New Roman"/>
@@ -2310,8 +2553,8 @@
           <w:rFonts w:cs="Times New Roman"/>
         </w:rPr>
       </w:pPr>
-      <w:bookmarkStart w:id="39" w:name="_9vrmhqh6soki" w:colFirst="0" w:colLast="0"/>
-      <w:bookmarkEnd w:id="39"/>
+      <w:bookmarkStart w:id="40" w:name="_9vrmhqh6soki" w:colFirst="0" w:colLast="0"/>
+      <w:bookmarkEnd w:id="40"/>
       <w:r>
         <w:rPr>
           <w:rFonts w:cs="Times New Roman"/>
@@ -2331,7 +2574,21 @@
         <w:rPr>
           <w:rFonts w:ascii="Times New Roman" w:hAnsi="Times New Roman" w:cs="Times New Roman"/>
         </w:rPr>
-        <w:t>The adoption of Agile methodologies provides significant advantages:</w:t>
+        <w:t xml:space="preserve">The adoption of </w:t>
+      </w:r>
+      <w:proofErr w:type="gramStart"/>
+      <w:r>
+        <w:rPr>
+          <w:rFonts w:ascii="Times New Roman" w:hAnsi="Times New Roman" w:cs="Times New Roman"/>
+        </w:rPr>
+        <w:t>Agile</w:t>
+      </w:r>
+      <w:proofErr w:type="gramEnd"/>
+      <w:r>
+        <w:rPr>
+          <w:rFonts w:ascii="Times New Roman" w:hAnsi="Times New Roman" w:cs="Times New Roman"/>
+        </w:rPr>
+        <w:t xml:space="preserve"> methodologies provides significant advantages:</w:t>
       </w:r>
     </w:p>
     <w:p>
@@ -2439,8 +2696,8 @@
           <w:rFonts w:cs="Times New Roman"/>
         </w:rPr>
       </w:pPr>
-      <w:bookmarkStart w:id="40" w:name="_gmmkkefothb5" w:colFirst="0" w:colLast="0"/>
-      <w:bookmarkEnd w:id="40"/>
+      <w:bookmarkStart w:id="41" w:name="_gmmkkefothb5" w:colFirst="0" w:colLast="0"/>
+      <w:bookmarkEnd w:id="41"/>
       <w:r>
         <w:rPr>
           <w:rFonts w:cs="Times New Roman"/>
@@ -2567,8 +2824,8 @@
           <w:rFonts w:cs="Times New Roman"/>
         </w:rPr>
       </w:pPr>
-      <w:bookmarkStart w:id="41" w:name="_wo7k2pesdegx" w:colFirst="0" w:colLast="0"/>
-      <w:bookmarkEnd w:id="41"/>
+      <w:bookmarkStart w:id="42" w:name="_wo7k2pesdegx" w:colFirst="0" w:colLast="0"/>
+      <w:bookmarkEnd w:id="42"/>
       <w:r>
         <w:rPr>
           <w:rFonts w:cs="Times New Roman"/>
@@ -2684,7 +2941,35 @@
         <w:rPr>
           <w:rFonts w:ascii="Times New Roman" w:hAnsi="Times New Roman" w:cs="Times New Roman"/>
         </w:rPr>
-        <w:t>: Platforms like Jira and Trello support efficient task management.</w:t>
+        <w:t xml:space="preserve">: Platforms like </w:t>
+      </w:r>
+      <w:proofErr w:type="spellStart"/>
+      <w:r>
+        <w:rPr>
+          <w:rFonts w:ascii="Times New Roman" w:hAnsi="Times New Roman" w:cs="Times New Roman"/>
+        </w:rPr>
+        <w:t>Jira</w:t>
+      </w:r>
+      <w:proofErr w:type="spellEnd"/>
+      <w:r>
+        <w:rPr>
+          <w:rFonts w:ascii="Times New Roman" w:hAnsi="Times New Roman" w:cs="Times New Roman"/>
+        </w:rPr>
+        <w:t xml:space="preserve"> and </w:t>
+      </w:r>
+      <w:proofErr w:type="spellStart"/>
+      <w:r>
+        <w:rPr>
+          <w:rFonts w:ascii="Times New Roman" w:hAnsi="Times New Roman" w:cs="Times New Roman"/>
+        </w:rPr>
+        <w:t>Trello</w:t>
+      </w:r>
+      <w:proofErr w:type="spellEnd"/>
+      <w:r>
+        <w:rPr>
+          <w:rFonts w:ascii="Times New Roman" w:hAnsi="Times New Roman" w:cs="Times New Roman"/>
+        </w:rPr>
+        <w:t xml:space="preserve"> support efficient task management.</w:t>
       </w:r>
     </w:p>
     <w:p>
@@ -2743,8 +3028,8 @@
           <w:rFonts w:cs="Times New Roman"/>
         </w:rPr>
       </w:pPr>
-      <w:bookmarkStart w:id="42" w:name="_506yhk7yxilk" w:colFirst="0" w:colLast="0"/>
-      <w:bookmarkEnd w:id="42"/>
+      <w:bookmarkStart w:id="43" w:name="_506yhk7yxilk" w:colFirst="0" w:colLast="0"/>
+      <w:bookmarkEnd w:id="43"/>
       <w:r>
         <w:rPr>
           <w:rFonts w:cs="Times New Roman"/>
@@ -2763,7 +3048,21 @@
         <w:rPr>
           <w:rFonts w:ascii="Times New Roman" w:hAnsi="Times New Roman" w:cs="Times New Roman"/>
         </w:rPr>
-        <w:t>Several tools enhance Agile development by improving collaboration and tracking:</w:t>
+        <w:t xml:space="preserve">Several tools enhance </w:t>
+      </w:r>
+      <w:proofErr w:type="gramStart"/>
+      <w:r>
+        <w:rPr>
+          <w:rFonts w:ascii="Times New Roman" w:hAnsi="Times New Roman" w:cs="Times New Roman"/>
+        </w:rPr>
+        <w:t>Agile</w:t>
+      </w:r>
+      <w:proofErr w:type="gramEnd"/>
+      <w:r>
+        <w:rPr>
+          <w:rFonts w:ascii="Times New Roman" w:hAnsi="Times New Roman" w:cs="Times New Roman"/>
+        </w:rPr>
+        <w:t xml:space="preserve"> development by improving collaboration and tracking:</w:t>
       </w:r>
     </w:p>
     <w:p>
@@ -2777,6 +3076,7 @@
           <w:rFonts w:ascii="Times New Roman" w:hAnsi="Times New Roman" w:cs="Times New Roman"/>
         </w:rPr>
       </w:pPr>
+      <w:proofErr w:type="spellStart"/>
       <w:r>
         <w:rPr>
           <w:rFonts w:ascii="Times New Roman" w:hAnsi="Times New Roman" w:cs="Times New Roman"/>
@@ -2784,6 +3084,7 @@
         </w:rPr>
         <w:t>Jira</w:t>
       </w:r>
+      <w:proofErr w:type="spellEnd"/>
       <w:r>
         <w:rPr>
           <w:rFonts w:ascii="Times New Roman" w:hAnsi="Times New Roman" w:cs="Times New Roman"/>
@@ -2801,6 +3102,7 @@
           <w:rFonts w:ascii="Times New Roman" w:hAnsi="Times New Roman" w:cs="Times New Roman"/>
         </w:rPr>
       </w:pPr>
+      <w:proofErr w:type="spellStart"/>
       <w:r>
         <w:rPr>
           <w:rFonts w:ascii="Times New Roman" w:hAnsi="Times New Roman" w:cs="Times New Roman"/>
@@ -2808,6 +3110,7 @@
         </w:rPr>
         <w:t>Trello</w:t>
       </w:r>
+      <w:proofErr w:type="spellEnd"/>
       <w:r>
         <w:rPr>
           <w:rFonts w:ascii="Times New Roman" w:hAnsi="Times New Roman" w:cs="Times New Roman"/>
@@ -2850,6 +3153,7 @@
           <w:rFonts w:ascii="Times New Roman" w:hAnsi="Times New Roman" w:cs="Times New Roman"/>
         </w:rPr>
       </w:pPr>
+      <w:proofErr w:type="spellStart"/>
       <w:r>
         <w:rPr>
           <w:rFonts w:ascii="Times New Roman" w:hAnsi="Times New Roman" w:cs="Times New Roman"/>
@@ -2857,6 +3161,7 @@
         </w:rPr>
         <w:t>GitHub</w:t>
       </w:r>
+      <w:proofErr w:type="spellEnd"/>
       <w:r>
         <w:rPr>
           <w:rFonts w:ascii="Times New Roman" w:hAnsi="Times New Roman" w:cs="Times New Roman"/>
@@ -2878,8 +3183,8 @@
           <w:szCs w:val="26"/>
         </w:rPr>
       </w:pPr>
-      <w:bookmarkStart w:id="43" w:name="_2f8d0mnqzesh" w:colFirst="0" w:colLast="0"/>
-      <w:bookmarkEnd w:id="43"/>
+      <w:bookmarkStart w:id="44" w:name="_2f8d0mnqzesh" w:colFirst="0" w:colLast="0"/>
+      <w:bookmarkEnd w:id="44"/>
     </w:p>
     <w:p>
       <w:pPr>
@@ -2895,8 +3200,8 @@
           <w:szCs w:val="26"/>
         </w:rPr>
       </w:pPr>
-      <w:bookmarkStart w:id="44" w:name="_8bvu17mb2dog" w:colFirst="0" w:colLast="0"/>
-      <w:bookmarkEnd w:id="44"/>
+      <w:bookmarkStart w:id="45" w:name="_8bvu17mb2dog" w:colFirst="0" w:colLast="0"/>
+      <w:bookmarkEnd w:id="45"/>
     </w:p>
     <w:p>
       <w:pPr>
@@ -2912,19 +3217,16 @@
           <w:szCs w:val="26"/>
         </w:rPr>
       </w:pPr>
-      <w:bookmarkStart w:id="45" w:name="_jkno230iunz" w:colFirst="0" w:colLast="0"/>
-      <w:bookmarkStart w:id="46" w:name="_wrrqnrn8gtlo" w:colFirst="0" w:colLast="0"/>
-      <w:bookmarkStart w:id="47" w:name="_gjww35borehv" w:colFirst="0" w:colLast="0"/>
-      <w:bookmarkStart w:id="48" w:name="_ipc8eb4zfkxk" w:colFirst="0" w:colLast="0"/>
-      <w:bookmarkEnd w:id="45"/>
+      <w:bookmarkStart w:id="46" w:name="_jkno230iunz" w:colFirst="0" w:colLast="0"/>
+      <w:bookmarkStart w:id="47" w:name="_wrrqnrn8gtlo" w:colFirst="0" w:colLast="0"/>
+      <w:bookmarkStart w:id="48" w:name="_gjww35borehv" w:colFirst="0" w:colLast="0"/>
+      <w:bookmarkStart w:id="49" w:name="_ipc8eb4zfkxk" w:colFirst="0" w:colLast="0"/>
       <w:bookmarkEnd w:id="46"/>
       <w:bookmarkEnd w:id="47"/>
       <w:bookmarkEnd w:id="48"/>
-    </w:p>
-    <w:p>
-      <w:bookmarkStart w:id="49" w:name="_GoBack"/>
       <w:bookmarkEnd w:id="49"/>
     </w:p>
+    <w:p/>
     <w:p>
       <w:pPr>
         <w:pStyle w:val="Heading7"/>
@@ -7846,544 +8148,6 @@
 </w:styles>
 </file>
 
-<file path=word/glossary/document.xml><?xml version="1.0" encoding="utf-8"?>
-<w:glossaryDocument xmlns:wpc="http://schemas.microsoft.com/office/word/2010/wordprocessingCanvas" xmlns:mc="http://schemas.openxmlformats.org/markup-compatibility/2006" xmlns:o="urn:schemas-microsoft-com:office:office" xmlns:r="http://schemas.openxmlformats.org/officeDocument/2006/relationships" xmlns:m="http://schemas.openxmlformats.org/officeDocument/2006/math" xmlns:v="urn:schemas-microsoft-com:vml" xmlns:wp14="http://schemas.microsoft.com/office/word/2010/wordprocessingDrawing" xmlns:wp="http://schemas.openxmlformats.org/drawingml/2006/wordprocessingDrawing" xmlns:w10="urn:schemas-microsoft-com:office:word" xmlns:w="http://schemas.openxmlformats.org/wordprocessingml/2006/main" xmlns:w14="http://schemas.microsoft.com/office/word/2010/wordml" xmlns:w15="http://schemas.microsoft.com/office/word/2012/wordml" xmlns:wpg="http://schemas.microsoft.com/office/word/2010/wordprocessingGroup" xmlns:wpi="http://schemas.microsoft.com/office/word/2010/wordprocessingInk" xmlns:wne="http://schemas.microsoft.com/office/word/2006/wordml" xmlns:wps="http://schemas.microsoft.com/office/word/2010/wordprocessingShape" mc:Ignorable="w14 w15 wp14"/>
-</file>
-
-<file path=word/glossary/fontTable.xml><?xml version="1.0" encoding="utf-8"?>
-<w:fonts xmlns:mc="http://schemas.openxmlformats.org/markup-compatibility/2006" xmlns:r="http://schemas.openxmlformats.org/officeDocument/2006/relationships" xmlns:w="http://schemas.openxmlformats.org/wordprocessingml/2006/main" xmlns:w14="http://schemas.microsoft.com/office/word/2010/wordml" xmlns:w15="http://schemas.microsoft.com/office/word/2012/wordml" mc:Ignorable="w14 w15">
-  <w:font w:name="Times New Roman">
-    <w:panose1 w:val="02020603050405020304"/>
-    <w:charset w:val="00"/>
-    <w:family w:val="roman"/>
-    <w:pitch w:val="variable"/>
-    <w:sig w:usb0="E0002EFF" w:usb1="C000785B" w:usb2="00000009" w:usb3="00000000" w:csb0="000001FF" w:csb1="00000000"/>
-  </w:font>
-  <w:font w:name="Arial">
-    <w:panose1 w:val="020B0604020202020204"/>
-    <w:charset w:val="00"/>
-    <w:family w:val="swiss"/>
-    <w:pitch w:val="variable"/>
-    <w:sig w:usb0="E0002EFF" w:usb1="C000785B" w:usb2="00000009" w:usb3="00000000" w:csb0="000001FF" w:csb1="00000000"/>
-  </w:font>
-  <w:font w:name="Calibri">
-    <w:panose1 w:val="020F0502020204030204"/>
-    <w:charset w:val="00"/>
-    <w:family w:val="swiss"/>
-    <w:pitch w:val="variable"/>
-    <w:sig w:usb0="E4002EFF" w:usb1="C200247B" w:usb2="00000009" w:usb3="00000000" w:csb0="000001FF" w:csb1="00000000"/>
-  </w:font>
-  <w:font w:name="Cambria">
-    <w:panose1 w:val="02040503050406030204"/>
-    <w:charset w:val="00"/>
-    <w:family w:val="roman"/>
-    <w:pitch w:val="variable"/>
-    <w:sig w:usb0="E00006FF" w:usb1="420024FF" w:usb2="02000000" w:usb3="00000000" w:csb0="0000019F" w:csb1="00000000"/>
-  </w:font>
-  <w:font w:name="Calibri Light">
-    <w:panose1 w:val="020F0302020204030204"/>
-    <w:charset w:val="00"/>
-    <w:family w:val="swiss"/>
-    <w:pitch w:val="variable"/>
-    <w:sig w:usb0="E4002EFF" w:usb1="C200247B" w:usb2="00000009" w:usb3="00000000" w:csb0="000001FF" w:csb1="00000000"/>
-  </w:font>
-</w:fonts>
-</file>
-
-<file path=word/glossary/settings.xml><?xml version="1.0" encoding="utf-8"?>
-<w:settings xmlns:mc="http://schemas.openxmlformats.org/markup-compatibility/2006" xmlns:o="urn:schemas-microsoft-com:office:office" xmlns:r="http://schemas.openxmlformats.org/officeDocument/2006/relationships" xmlns:m="http://schemas.openxmlformats.org/officeDocument/2006/math" xmlns:v="urn:schemas-microsoft-com:vml" xmlns:w10="urn:schemas-microsoft-com:office:word" xmlns:w="http://schemas.openxmlformats.org/wordprocessingml/2006/main" xmlns:w14="http://schemas.microsoft.com/office/word/2010/wordml" xmlns:w15="http://schemas.microsoft.com/office/word/2012/wordml" xmlns:sl="http://schemas.openxmlformats.org/schemaLibrary/2006/main" mc:Ignorable="w14 w15">
-  <w:view w:val="normal"/>
-  <w:defaultTabStop w:val="720"/>
-  <w:characterSpacingControl w:val="doNotCompress"/>
-  <w:compat>
-    <w:useFELayout/>
-    <w:compatSetting w:name="compatibilityMode" w:uri="http://schemas.microsoft.com/office/word" w:val="15"/>
-    <w:compatSetting w:name="overrideTableStyleFontSizeAndJustification" w:uri="http://schemas.microsoft.com/office/word" w:val="1"/>
-    <w:compatSetting w:name="enableOpenTypeFeatures" w:uri="http://schemas.microsoft.com/office/word" w:val="1"/>
-    <w:compatSetting w:name="doNotFlipMirrorIndents" w:uri="http://schemas.microsoft.com/office/word" w:val="1"/>
-    <w:compatSetting w:name="differentiateMultirowTableHeaders" w:uri="http://schemas.microsoft.com/office/word" w:val="1"/>
-  </w:compat>
-  <w:rsids>
-    <w:rsidRoot w:val="009041DB"/>
-    <w:rsid w:val="009041DB"/>
-    <w:rsid w:val="00C157C7"/>
-  </w:rsids>
-  <m:mathPr>
-    <m:mathFont m:val="Cambria Math"/>
-    <m:brkBin m:val="before"/>
-    <m:brkBinSub m:val="--"/>
-    <m:smallFrac m:val="0"/>
-    <m:dispDef/>
-    <m:lMargin m:val="0"/>
-    <m:rMargin m:val="0"/>
-    <m:defJc m:val="centerGroup"/>
-    <m:wrapIndent m:val="1440"/>
-    <m:intLim m:val="subSup"/>
-    <m:naryLim m:val="undOvr"/>
-  </m:mathPr>
-  <w:themeFontLang w:val="en-US"/>
-  <w:clrSchemeMapping w:bg1="light1" w:t1="dark1" w:bg2="light2" w:t2="dark2" w:accent1="accent1" w:accent2="accent2" w:accent3="accent3" w:accent4="accent4" w:accent5="accent5" w:accent6="accent6" w:hyperlink="hyperlink" w:followedHyperlink="followedHyperlink"/>
-  <w:decimalSymbol w:val="."/>
-  <w:listSeparator w:val=","/>
-  <w15:chartTrackingRefBased/>
-</w:settings>
-</file>
-
-<file path=word/glossary/styles.xml><?xml version="1.0" encoding="utf-8"?>
-<w:styles xmlns:mc="http://schemas.openxmlformats.org/markup-compatibility/2006" xmlns:r="http://schemas.openxmlformats.org/officeDocument/2006/relationships" xmlns:w="http://schemas.openxmlformats.org/wordprocessingml/2006/main" xmlns:w14="http://schemas.microsoft.com/office/word/2010/wordml" xmlns:w15="http://schemas.microsoft.com/office/word/2012/wordml" mc:Ignorable="w14 w15">
-  <w:docDefaults>
-    <w:rPrDefault>
-      <w:rPr>
-        <w:rFonts w:asciiTheme="minorHAnsi" w:eastAsiaTheme="minorEastAsia" w:hAnsiTheme="minorHAnsi" w:cstheme="minorBidi"/>
-        <w:sz w:val="22"/>
-        <w:szCs w:val="22"/>
-        <w:lang w:val="en-US" w:eastAsia="en-US" w:bidi="ar-SA"/>
-      </w:rPr>
-    </w:rPrDefault>
-    <w:pPrDefault>
-      <w:pPr>
-        <w:spacing w:after="160" w:line="259" w:lineRule="auto"/>
-      </w:pPr>
-    </w:pPrDefault>
-  </w:docDefaults>
-  <w:latentStyles w:defLockedState="0" w:defUIPriority="99" w:defSemiHidden="0" w:defUnhideWhenUsed="0" w:defQFormat="0" w:count="371">
-    <w:lsdException w:name="Normal" w:uiPriority="0" w:qFormat="1"/>
-    <w:lsdException w:name="heading 1" w:uiPriority="9" w:qFormat="1"/>
-    <w:lsdException w:name="heading 2" w:semiHidden="1" w:uiPriority="9" w:unhideWhenUsed="1" w:qFormat="1"/>
-    <w:lsdException w:name="heading 3" w:semiHidden="1" w:uiPriority="9" w:unhideWhenUsed="1" w:qFormat="1"/>
-    <w:lsdException w:name="heading 4" w:semiHidden="1" w:uiPriority="9" w:unhideWhenUsed="1" w:qFormat="1"/>
-    <w:lsdException w:name="heading 5" w:semiHidden="1" w:uiPriority="9" w:unhideWhenUsed="1" w:qFormat="1"/>
-    <w:lsdException w:name="heading 6" w:semiHidden="1" w:uiPriority="9" w:unhideWhenUsed="1" w:qFormat="1"/>
-    <w:lsdException w:name="heading 7" w:semiHidden="1" w:uiPriority="9" w:unhideWhenUsed="1" w:qFormat="1"/>
-    <w:lsdException w:name="heading 8" w:semiHidden="1" w:uiPriority="9" w:unhideWhenUsed="1" w:qFormat="1"/>
-    <w:lsdException w:name="heading 9" w:semiHidden="1" w:uiPriority="9" w:unhideWhenUsed="1" w:qFormat="1"/>
-    <w:lsdException w:name="index 1" w:semiHidden="1" w:unhideWhenUsed="1"/>
-    <w:lsdException w:name="index 2" w:semiHidden="1" w:unhideWhenUsed="1"/>
-    <w:lsdException w:name="index 3" w:semiHidden="1" w:unhideWhenUsed="1"/>
-    <w:lsdException w:name="index 4" w:semiHidden="1" w:unhideWhenUsed="1"/>
-    <w:lsdException w:name="index 5" w:semiHidden="1" w:unhideWhenUsed="1"/>
-    <w:lsdException w:name="index 6" w:semiHidden="1" w:unhideWhenUsed="1"/>
-    <w:lsdException w:name="index 7" w:semiHidden="1" w:unhideWhenUsed="1"/>
-    <w:lsdException w:name="index 8" w:semiHidden="1" w:unhideWhenUsed="1"/>
-    <w:lsdException w:name="index 9" w:semiHidden="1" w:unhideWhenUsed="1"/>
-    <w:lsdException w:name="toc 1" w:semiHidden="1" w:uiPriority="39" w:unhideWhenUsed="1"/>
-    <w:lsdException w:name="toc 2" w:semiHidden="1" w:uiPriority="39" w:unhideWhenUsed="1"/>
-    <w:lsdException w:name="toc 3" w:semiHidden="1" w:uiPriority="39" w:unhideWhenUsed="1"/>
-    <w:lsdException w:name="toc 4" w:semiHidden="1" w:uiPriority="39" w:unhideWhenUsed="1"/>
-    <w:lsdException w:name="toc 5" w:semiHidden="1" w:uiPriority="39" w:unhideWhenUsed="1"/>
-    <w:lsdException w:name="toc 6" w:semiHidden="1" w:uiPriority="39" w:unhideWhenUsed="1"/>
-    <w:lsdException w:name="toc 7" w:semiHidden="1" w:uiPriority="39" w:unhideWhenUsed="1"/>
-    <w:lsdException w:name="toc 8" w:semiHidden="1" w:uiPriority="39" w:unhideWhenUsed="1"/>
-    <w:lsdException w:name="toc 9" w:semiHidden="1" w:uiPriority="39" w:unhideWhenUsed="1"/>
-    <w:lsdException w:name="Normal Indent" w:semiHidden="1" w:unhideWhenUsed="1"/>
-    <w:lsdException w:name="footnote text" w:semiHidden="1" w:unhideWhenUsed="1"/>
-    <w:lsdException w:name="annotation text" w:semiHidden="1" w:unhideWhenUsed="1"/>
-    <w:lsdException w:name="header" w:semiHidden="1" w:unhideWhenUsed="1"/>
-    <w:lsdException w:name="footer" w:semiHidden="1" w:unhideWhenUsed="1"/>
-    <w:lsdException w:name="index heading" w:semiHidden="1" w:unhideWhenUsed="1"/>
-    <w:lsdException w:name="caption" w:semiHidden="1" w:uiPriority="35" w:unhideWhenUsed="1" w:qFormat="1"/>
-    <w:lsdException w:name="table of figures" w:semiHidden="1" w:unhideWhenUsed="1"/>
-    <w:lsdException w:name="envelope address" w:semiHidden="1" w:unhideWhenUsed="1"/>
-    <w:lsdException w:name="envelope return" w:semiHidden="1" w:unhideWhenUsed="1"/>
-    <w:lsdException w:name="footnote reference" w:semiHidden="1" w:unhideWhenUsed="1"/>
-    <w:lsdException w:name="annotation reference" w:semiHidden="1" w:unhideWhenUsed="1"/>
-    <w:lsdException w:name="line number" w:semiHidden="1" w:unhideWhenUsed="1"/>
-    <w:lsdException w:name="page number" w:semiHidden="1" w:unhideWhenUsed="1"/>
-    <w:lsdException w:name="endnote reference" w:semiHidden="1" w:unhideWhenUsed="1"/>
-    <w:lsdException w:name="endnote text" w:semiHidden="1" w:unhideWhenUsed="1"/>
-    <w:lsdException w:name="table of authorities" w:semiHidden="1" w:unhideWhenUsed="1"/>
-    <w:lsdException w:name="macro" w:semiHidden="1" w:unhideWhenUsed="1"/>
-    <w:lsdException w:name="toa heading" w:semiHidden="1" w:unhideWhenUsed="1"/>
-    <w:lsdException w:name="List" w:semiHidden="1" w:unhideWhenUsed="1"/>
-    <w:lsdException w:name="List Bullet" w:semiHidden="1" w:unhideWhenUsed="1"/>
-    <w:lsdException w:name="List Number" w:semiHidden="1" w:unhideWhenUsed="1"/>
-    <w:lsdException w:name="List 2" w:semiHidden="1" w:unhideWhenUsed="1"/>
-    <w:lsdException w:name="List 3" w:semiHidden="1" w:unhideWhenUsed="1"/>
-    <w:lsdException w:name="List 4" w:semiHidden="1" w:unhideWhenUsed="1"/>
-    <w:lsdException w:name="List 5" w:semiHidden="1" w:unhideWhenUsed="1"/>
-    <w:lsdException w:name="List Bullet 2" w:semiHidden="1" w:unhideWhenUsed="1"/>
-    <w:lsdException w:name="List Bullet 3" w:semiHidden="1" w:unhideWhenUsed="1"/>
-    <w:lsdException w:name="List Bullet 4" w:semiHidden="1" w:unhideWhenUsed="1"/>
-    <w:lsdException w:name="List Bullet 5" w:semiHidden="1" w:unhideWhenUsed="1"/>
-    <w:lsdException w:name="List Number 2" w:semiHidden="1" w:unhideWhenUsed="1"/>
-    <w:lsdException w:name="List Number 3" w:semiHidden="1" w:unhideWhenUsed="1"/>
-    <w:lsdException w:name="List Number 4" w:semiHidden="1" w:unhideWhenUsed="1"/>
-    <w:lsdException w:name="List Number 5" w:semiHidden="1" w:unhideWhenUsed="1"/>
-    <w:lsdException w:name="Title" w:uiPriority="10" w:qFormat="1"/>
-    <w:lsdException w:name="Closing" w:semiHidden="1" w:unhideWhenUsed="1"/>
-    <w:lsdException w:name="Signature" w:semiHidden="1" w:unhideWhenUsed="1"/>
-    <w:lsdException w:name="Default Paragraph Font" w:semiHidden="1" w:uiPriority="1" w:unhideWhenUsed="1"/>
-    <w:lsdException w:name="Body Text" w:semiHidden="1" w:unhideWhenUsed="1"/>
-    <w:lsdException w:name="Body Text Indent" w:semiHidden="1" w:unhideWhenUsed="1"/>
-    <w:lsdException w:name="List Continue" w:semiHidden="1" w:unhideWhenUsed="1"/>
-    <w:lsdException w:name="List Continue 2" w:semiHidden="1" w:unhideWhenUsed="1"/>
-    <w:lsdException w:name="List Continue 3" w:semiHidden="1" w:unhideWhenUsed="1"/>
-    <w:lsdException w:name="List Continue 4" w:semiHidden="1" w:unhideWhenUsed="1"/>
-    <w:lsdException w:name="List Continue 5" w:semiHidden="1" w:unhideWhenUsed="1"/>
-    <w:lsdException w:name="Message Header" w:semiHidden="1" w:unhideWhenUsed="1"/>
-    <w:lsdException w:name="Subtitle" w:uiPriority="11" w:qFormat="1"/>
-    <w:lsdException w:name="Salutation" w:semiHidden="1" w:unhideWhenUsed="1"/>
-    <w:lsdException w:name="Date" w:semiHidden="1" w:unhideWhenUsed="1"/>
-    <w:lsdException w:name="Body Text First Indent" w:semiHidden="1" w:unhideWhenUsed="1"/>
-    <w:lsdException w:name="Body Text First Indent 2" w:semiHidden="1" w:unhideWhenUsed="1"/>
-    <w:lsdException w:name="Note Heading" w:semiHidden="1" w:unhideWhenUsed="1"/>
-    <w:lsdException w:name="Body Text 2" w:semiHidden="1" w:unhideWhenUsed="1"/>
-    <w:lsdException w:name="Body Text 3" w:semiHidden="1" w:unhideWhenUsed="1"/>
-    <w:lsdException w:name="Body Text Indent 2" w:semiHidden="1" w:unhideWhenUsed="1"/>
-    <w:lsdException w:name="Body Text Indent 3" w:semiHidden="1" w:unhideWhenUsed="1"/>
-    <w:lsdException w:name="Block Text" w:semiHidden="1" w:unhideWhenUsed="1"/>
-    <w:lsdException w:name="Hyperlink" w:semiHidden="1" w:unhideWhenUsed="1"/>
-    <w:lsdException w:name="FollowedHyperlink" w:semiHidden="1" w:unhideWhenUsed="1"/>
-    <w:lsdException w:name="Strong" w:uiPriority="22" w:qFormat="1"/>
-    <w:lsdException w:name="Emphasis" w:uiPriority="20" w:qFormat="1"/>
-    <w:lsdException w:name="Document Map" w:semiHidden="1" w:unhideWhenUsed="1"/>
-    <w:lsdException w:name="Plain Text" w:semiHidden="1" w:unhideWhenUsed="1"/>
-    <w:lsdException w:name="E-mail Signature" w:semiHidden="1" w:unhideWhenUsed="1"/>
-    <w:lsdException w:name="HTML Top of Form" w:semiHidden="1" w:unhideWhenUsed="1"/>
-    <w:lsdException w:name="HTML Bottom of Form" w:semiHidden="1" w:unhideWhenUsed="1"/>
-    <w:lsdException w:name="Normal (Web)" w:semiHidden="1" w:unhideWhenUsed="1"/>
-    <w:lsdException w:name="HTML Acronym" w:semiHidden="1" w:unhideWhenUsed="1"/>
-    <w:lsdException w:name="HTML Address" w:semiHidden="1" w:unhideWhenUsed="1"/>
-    <w:lsdException w:name="HTML Cite" w:semiHidden="1" w:unhideWhenUsed="1"/>
-    <w:lsdException w:name="HTML Code" w:semiHidden="1" w:unhideWhenUsed="1"/>
-    <w:lsdException w:name="HTML Definition" w:semiHidden="1" w:unhideWhenUsed="1"/>
-    <w:lsdException w:name="HTML Keyboard" w:semiHidden="1" w:unhideWhenUsed="1"/>
-    <w:lsdException w:name="HTML Preformatted" w:semiHidden="1" w:unhideWhenUsed="1"/>
-    <w:lsdException w:name="HTML Sample" w:semiHidden="1" w:unhideWhenUsed="1"/>
-    <w:lsdException w:name="HTML Typewriter" w:semiHidden="1" w:unhideWhenUsed="1"/>
-    <w:lsdException w:name="HTML Variable" w:semiHidden="1" w:unhideWhenUsed="1"/>
-    <w:lsdException w:name="Normal Table" w:semiHidden="1" w:unhideWhenUsed="1"/>
-    <w:lsdException w:name="annotation subject" w:semiHidden="1" w:unhideWhenUsed="1"/>
-    <w:lsdException w:name="No List" w:semiHidden="1" w:unhideWhenUsed="1"/>
-    <w:lsdException w:name="Outline List 1" w:semiHidden="1" w:unhideWhenUsed="1"/>
-    <w:lsdException w:name="Outline List 2" w:semiHidden="1" w:unhideWhenUsed="1"/>
-    <w:lsdException w:name="Outline List 3" w:semiHidden="1" w:unhideWhenUsed="1"/>
-    <w:lsdException w:name="Table Simple 1" w:semiHidden="1" w:unhideWhenUsed="1"/>
-    <w:lsdException w:name="Table Simple 2" w:semiHidden="1" w:unhideWhenUsed="1"/>
-    <w:lsdException w:name="Table Simple 3" w:semiHidden="1" w:unhideWhenUsed="1"/>
-    <w:lsdException w:name="Table Classic 1" w:semiHidden="1" w:unhideWhenUsed="1"/>
-    <w:lsdException w:name="Table Classic 2" w:semiHidden="1" w:unhideWhenUsed="1"/>
-    <w:lsdException w:name="Table Classic 3" w:semiHidden="1" w:unhideWhenUsed="1"/>
-    <w:lsdException w:name="Table Classic 4" w:semiHidden="1" w:unhideWhenUsed="1"/>
-    <w:lsdException w:name="Table Colorful 1" w:semiHidden="1" w:unhideWhenUsed="1"/>
-    <w:lsdException w:name="Table Colorful 2" w:semiHidden="1" w:unhideWhenUsed="1"/>
-    <w:lsdException w:name="Table Colorful 3" w:semiHidden="1" w:unhideWhenUsed="1"/>
-    <w:lsdException w:name="Table Columns 1" w:semiHidden="1" w:unhideWhenUsed="1"/>
-    <w:lsdException w:name="Table Columns 2" w:semiHidden="1" w:unhideWhenUsed="1"/>
-    <w:lsdException w:name="Table Columns 3" w:semiHidden="1" w:unhideWhenUsed="1"/>
-    <w:lsdException w:name="Table Columns 4" w:semiHidden="1" w:unhideWhenUsed="1"/>
-    <w:lsdException w:name="Table Columns 5" w:semiHidden="1" w:unhideWhenUsed="1"/>
-    <w:lsdException w:name="Table Grid 1" w:semiHidden="1" w:unhideWhenUsed="1"/>
-    <w:lsdException w:name="Table Grid 2" w:semiHidden="1" w:unhideWhenUsed="1"/>
-    <w:lsdException w:name="Table Grid 3" w:semiHidden="1" w:unhideWhenUsed="1"/>
-    <w:lsdException w:name="Table Grid 4" w:semiHidden="1" w:unhideWhenUsed="1"/>
-    <w:lsdException w:name="Table Grid 5" w:semiHidden="1" w:unhideWhenUsed="1"/>
-    <w:lsdException w:name="Table Grid 6" w:semiHidden="1" w:unhideWhenUsed="1"/>
-    <w:lsdException w:name="Table Grid 7" w:semiHidden="1" w:unhideWhenUsed="1"/>
-    <w:lsdException w:name="Table Grid 8" w:semiHidden="1" w:unhideWhenUsed="1"/>
-    <w:lsdException w:name="Table List 1" w:semiHidden="1" w:unhideWhenUsed="1"/>
-    <w:lsdException w:name="Table List 2" w:semiHidden="1" w:unhideWhenUsed="1"/>
-    <w:lsdException w:name="Table List 3" w:semiHidden="1" w:unhideWhenUsed="1"/>
-    <w:lsdException w:name="Table List 4" w:semiHidden="1" w:unhideWhenUsed="1"/>
-    <w:lsdException w:name="Table List 5" w:semiHidden="1" w:unhideWhenUsed="1"/>
-    <w:lsdException w:name="Table List 6" w:semiHidden="1" w:unhideWhenUsed="1"/>
-    <w:lsdException w:name="Table List 7" w:semiHidden="1" w:unhideWhenUsed="1"/>
-    <w:lsdException w:name="Table List 8" w:semiHidden="1" w:unhideWhenUsed="1"/>
-    <w:lsdException w:name="Table 3D effects 1" w:semiHidden="1" w:unhideWhenUsed="1"/>
-    <w:lsdException w:name="Table 3D effects 2" w:semiHidden="1" w:unhideWhenUsed="1"/>
-    <w:lsdException w:name="Table 3D effects 3" w:semiHidden="1" w:unhideWhenUsed="1"/>
-    <w:lsdException w:name="Table Contemporary" w:semiHidden="1" w:unhideWhenUsed="1"/>
-    <w:lsdException w:name="Table Elegant" w:semiHidden="1" w:unhideWhenUsed="1"/>
-    <w:lsdException w:name="Table Professional" w:semiHidden="1" w:unhideWhenUsed="1"/>
-    <w:lsdException w:name="Table Subtle 1" w:semiHidden="1" w:unhideWhenUsed="1"/>
-    <w:lsdException w:name="Table Subtle 2" w:semiHidden="1" w:unhideWhenUsed="1"/>
-    <w:lsdException w:name="Table Web 1" w:semiHidden="1" w:unhideWhenUsed="1"/>
-    <w:lsdException w:name="Table Web 2" w:semiHidden="1" w:unhideWhenUsed="1"/>
-    <w:lsdException w:name="Table Web 3" w:semiHidden="1" w:unhideWhenUsed="1"/>
-    <w:lsdException w:name="Balloon Text" w:semiHidden="1" w:unhideWhenUsed="1"/>
-    <w:lsdException w:name="Table Grid" w:uiPriority="39"/>
-    <w:lsdException w:name="Table Theme" w:semiHidden="1" w:unhideWhenUsed="1"/>
-    <w:lsdException w:name="Placeholder Text" w:semiHidden="1"/>
-    <w:lsdException w:name="No Spacing" w:uiPriority="1" w:qFormat="1"/>
-    <w:lsdException w:name="Light Shading" w:uiPriority="60"/>
-    <w:lsdException w:name="Light List" w:uiPriority="61"/>
-    <w:lsdException w:name="Light Grid" w:uiPriority="62"/>
-    <w:lsdException w:name="Medium Shading 1" w:uiPriority="63"/>
-    <w:lsdException w:name="Medium Shading 2" w:uiPriority="64"/>
-    <w:lsdException w:name="Medium List 1" w:uiPriority="65"/>
-    <w:lsdException w:name="Medium List 2" w:uiPriority="66"/>
-    <w:lsdException w:name="Medium Grid 1" w:uiPriority="67"/>
-    <w:lsdException w:name="Medium Grid 2" w:uiPriority="68"/>
-    <w:lsdException w:name="Medium Grid 3" w:uiPriority="69"/>
-    <w:lsdException w:name="Dark List" w:uiPriority="70"/>
-    <w:lsdException w:name="Colorful Shading" w:uiPriority="71"/>
-    <w:lsdException w:name="Colorful List" w:uiPriority="72"/>
-    <w:lsdException w:name="Colorful Grid" w:uiPriority="73"/>
-    <w:lsdException w:name="Light Shading Accent 1" w:uiPriority="60"/>
-    <w:lsdException w:name="Light List Accent 1" w:uiPriority="61"/>
-    <w:lsdException w:name="Light Grid Accent 1" w:uiPriority="62"/>
-    <w:lsdException w:name="Medium Shading 1 Accent 1" w:uiPriority="63"/>
-    <w:lsdException w:name="Medium Shading 2 Accent 1" w:uiPriority="64"/>
-    <w:lsdException w:name="Medium List 1 Accent 1" w:uiPriority="65"/>
-    <w:lsdException w:name="Revision" w:semiHidden="1"/>
-    <w:lsdException w:name="List Paragraph" w:uiPriority="34" w:qFormat="1"/>
-    <w:lsdException w:name="Quote" w:uiPriority="29" w:qFormat="1"/>
-    <w:lsdException w:name="Intense Quote" w:uiPriority="30" w:qFormat="1"/>
-    <w:lsdException w:name="Medium List 2 Accent 1" w:uiPriority="66"/>
-    <w:lsdException w:name="Medium Grid 1 Accent 1" w:uiPriority="67"/>
-    <w:lsdException w:name="Medium Grid 2 Accent 1" w:uiPriority="68"/>
-    <w:lsdException w:name="Medium Grid 3 Accent 1" w:uiPriority="69"/>
-    <w:lsdException w:name="Dark List Accent 1" w:uiPriority="70"/>
-    <w:lsdException w:name="Colorful Shading Accent 1" w:uiPriority="71"/>
-    <w:lsdException w:name="Colorful List Accent 1" w:uiPriority="72"/>
-    <w:lsdException w:name="Colorful Grid Accent 1" w:uiPriority="73"/>
-    <w:lsdException w:name="Light Shading Accent 2" w:uiPriority="60"/>
-    <w:lsdException w:name="Light List Accent 2" w:uiPriority="61"/>
-    <w:lsdException w:name="Light Grid Accent 2" w:uiPriority="62"/>
-    <w:lsdException w:name="Medium Shading 1 Accent 2" w:uiPriority="63"/>
-    <w:lsdException w:name="Medium Shading 2 Accent 2" w:uiPriority="64"/>
-    <w:lsdException w:name="Medium List 1 Accent 2" w:uiPriority="65"/>
-    <w:lsdException w:name="Medium List 2 Accent 2" w:uiPriority="66"/>
-    <w:lsdException w:name="Medium Grid 1 Accent 2" w:uiPriority="67"/>
-    <w:lsdException w:name="Medium Grid 2 Accent 2" w:uiPriority="68"/>
-    <w:lsdException w:name="Medium Grid 3 Accent 2" w:uiPriority="69"/>
-    <w:lsdException w:name="Dark List Accent 2" w:uiPriority="70"/>
-    <w:lsdException w:name="Colorful Shading Accent 2" w:uiPriority="71"/>
-    <w:lsdException w:name="Colorful List Accent 2" w:uiPriority="72"/>
-    <w:lsdException w:name="Colorful Grid Accent 2" w:uiPriority="73"/>
-    <w:lsdException w:name="Light Shading Accent 3" w:uiPriority="60"/>
-    <w:lsdException w:name="Light List Accent 3" w:uiPriority="61"/>
-    <w:lsdException w:name="Light Grid Accent 3" w:uiPriority="62"/>
-    <w:lsdException w:name="Medium Shading 1 Accent 3" w:uiPriority="63"/>
-    <w:lsdException w:name="Medium Shading 2 Accent 3" w:uiPriority="64"/>
-    <w:lsdException w:name="Medium List 1 Accent 3" w:uiPriority="65"/>
-    <w:lsdException w:name="Medium List 2 Accent 3" w:uiPriority="66"/>
-    <w:lsdException w:name="Medium Grid 1 Accent 3" w:uiPriority="67"/>
-    <w:lsdException w:name="Medium Grid 2 Accent 3" w:uiPriority="68"/>
-    <w:lsdException w:name="Medium Grid 3 Accent 3" w:uiPriority="69"/>
-    <w:lsdException w:name="Dark List Accent 3" w:uiPriority="70"/>
-    <w:lsdException w:name="Colorful Shading Accent 3" w:uiPriority="71"/>
-    <w:lsdException w:name="Colorful List Accent 3" w:uiPriority="72"/>
-    <w:lsdException w:name="Colorful Grid Accent 3" w:uiPriority="73"/>
-    <w:lsdException w:name="Light Shading Accent 4" w:uiPriority="60"/>
-    <w:lsdException w:name="Light List Accent 4" w:uiPriority="61"/>
-    <w:lsdException w:name="Light Grid Accent 4" w:uiPriority="62"/>
-    <w:lsdException w:name="Medium Shading 1 Accent 4" w:uiPriority="63"/>
-    <w:lsdException w:name="Medium Shading 2 Accent 4" w:uiPriority="64"/>
-    <w:lsdException w:name="Medium List 1 Accent 4" w:uiPriority="65"/>
-    <w:lsdException w:name="Medium List 2 Accent 4" w:uiPriority="66"/>
-    <w:lsdException w:name="Medium Grid 1 Accent 4" w:uiPriority="67"/>
-    <w:lsdException w:name="Medium Grid 2 Accent 4" w:uiPriority="68"/>
-    <w:lsdException w:name="Medium Grid 3 Accent 4" w:uiPriority="69"/>
-    <w:lsdException w:name="Dark List Accent 4" w:uiPriority="70"/>
-    <w:lsdException w:name="Colorful Shading Accent 4" w:uiPriority="71"/>
-    <w:lsdException w:name="Colorful List Accent 4" w:uiPriority="72"/>
-    <w:lsdException w:name="Colorful Grid Accent 4" w:uiPriority="73"/>
-    <w:lsdException w:name="Light Shading Accent 5" w:uiPriority="60"/>
-    <w:lsdException w:name="Light List Accent 5" w:uiPriority="61"/>
-    <w:lsdException w:name="Light Grid Accent 5" w:uiPriority="62"/>
-    <w:lsdException w:name="Medium Shading 1 Accent 5" w:uiPriority="63"/>
-    <w:lsdException w:name="Medium Shading 2 Accent 5" w:uiPriority="64"/>
-    <w:lsdException w:name="Medium List 1 Accent 5" w:uiPriority="65"/>
-    <w:lsdException w:name="Medium List 2 Accent 5" w:uiPriority="66"/>
-    <w:lsdException w:name="Medium Grid 1 Accent 5" w:uiPriority="67"/>
-    <w:lsdException w:name="Medium Grid 2 Accent 5" w:uiPriority="68"/>
-    <w:lsdException w:name="Medium Grid 3 Accent 5" w:uiPriority="69"/>
-    <w:lsdException w:name="Dark List Accent 5" w:uiPriority="70"/>
-    <w:lsdException w:name="Colorful Shading Accent 5" w:uiPriority="71"/>
-    <w:lsdException w:name="Colorful List Accent 5" w:uiPriority="72"/>
-    <w:lsdException w:name="Colorful Grid Accent 5" w:uiPriority="73"/>
-    <w:lsdException w:name="Light Shading Accent 6" w:uiPriority="60"/>
-    <w:lsdException w:name="Light List Accent 6" w:uiPriority="61"/>
-    <w:lsdException w:name="Light Grid Accent 6" w:uiPriority="62"/>
-    <w:lsdException w:name="Medium Shading 1 Accent 6" w:uiPriority="63"/>
-    <w:lsdException w:name="Medium Shading 2 Accent 6" w:uiPriority="64"/>
-    <w:lsdException w:name="Medium List 1 Accent 6" w:uiPriority="65"/>
-    <w:lsdException w:name="Medium List 2 Accent 6" w:uiPriority="66"/>
-    <w:lsdException w:name="Medium Grid 1 Accent 6" w:uiPriority="67"/>
-    <w:lsdException w:name="Medium Grid 2 Accent 6" w:uiPriority="68"/>
-    <w:lsdException w:name="Medium Grid 3 Accent 6" w:uiPriority="69"/>
-    <w:lsdException w:name="Dark List Accent 6" w:uiPriority="70"/>
-    <w:lsdException w:name="Colorful Shading Accent 6" w:uiPriority="71"/>
-    <w:lsdException w:name="Colorful List Accent 6" w:uiPriority="72"/>
-    <w:lsdException w:name="Colorful Grid Accent 6" w:uiPriority="73"/>
-    <w:lsdException w:name="Subtle Emphasis" w:uiPriority="19" w:qFormat="1"/>
-    <w:lsdException w:name="Intense Emphasis" w:uiPriority="21" w:qFormat="1"/>
-    <w:lsdException w:name="Subtle Reference" w:uiPriority="31" w:qFormat="1"/>
-    <w:lsdException w:name="Intense Reference" w:uiPriority="32" w:qFormat="1"/>
-    <w:lsdException w:name="Book Title" w:uiPriority="33" w:qFormat="1"/>
-    <w:lsdException w:name="Bibliography" w:semiHidden="1" w:uiPriority="37" w:unhideWhenUsed="1"/>
-    <w:lsdException w:name="TOC Heading" w:semiHidden="1" w:uiPriority="39" w:unhideWhenUsed="1" w:qFormat="1"/>
-    <w:lsdException w:name="Plain Table 1" w:uiPriority="41"/>
-    <w:lsdException w:name="Plain Table 2" w:uiPriority="42"/>
-    <w:lsdException w:name="Plain Table 3" w:uiPriority="43"/>
-    <w:lsdException w:name="Plain Table 4" w:uiPriority="44"/>
-    <w:lsdException w:name="Plain Table 5" w:uiPriority="45"/>
-    <w:lsdException w:name="Grid Table Light" w:uiPriority="40"/>
-    <w:lsdException w:name="Grid Table 1 Light" w:uiPriority="46"/>
-    <w:lsdException w:name="Grid Table 2" w:uiPriority="47"/>
-    <w:lsdException w:name="Grid Table 3" w:uiPriority="48"/>
-    <w:lsdException w:name="Grid Table 4" w:uiPriority="49"/>
-    <w:lsdException w:name="Grid Table 5 Dark" w:uiPriority="50"/>
-    <w:lsdException w:name="Grid Table 6 Colorful" w:uiPriority="51"/>
-    <w:lsdException w:name="Grid Table 7 Colorful" w:uiPriority="52"/>
-    <w:lsdException w:name="Grid Table 1 Light Accent 1" w:uiPriority="46"/>
-    <w:lsdException w:name="Grid Table 2 Accent 1" w:uiPriority="47"/>
-    <w:lsdException w:name="Grid Table 3 Accent 1" w:uiPriority="48"/>
-    <w:lsdException w:name="Grid Table 4 Accent 1" w:uiPriority="49"/>
-    <w:lsdException w:name="Grid Table 5 Dark Accent 1" w:uiPriority="50"/>
-    <w:lsdException w:name="Grid Table 6 Colorful Accent 1" w:uiPriority="51"/>
-    <w:lsdException w:name="Grid Table 7 Colorful Accent 1" w:uiPriority="52"/>
-    <w:lsdException w:name="Grid Table 1 Light Accent 2" w:uiPriority="46"/>
-    <w:lsdException w:name="Grid Table 2 Accent 2" w:uiPriority="47"/>
-    <w:lsdException w:name="Grid Table 3 Accent 2" w:uiPriority="48"/>
-    <w:lsdException w:name="Grid Table 4 Accent 2" w:uiPriority="49"/>
-    <w:lsdException w:name="Grid Table 5 Dark Accent 2" w:uiPriority="50"/>
-    <w:lsdException w:name="Grid Table 6 Colorful Accent 2" w:uiPriority="51"/>
-    <w:lsdException w:name="Grid Table 7 Colorful Accent 2" w:uiPriority="52"/>
-    <w:lsdException w:name="Grid Table 1 Light Accent 3" w:uiPriority="46"/>
-    <w:lsdException w:name="Grid Table 2 Accent 3" w:uiPriority="47"/>
-    <w:lsdException w:name="Grid Table 3 Accent 3" w:uiPriority="48"/>
-    <w:lsdException w:name="Grid Table 4 Accent 3" w:uiPriority="49"/>
-    <w:lsdException w:name="Grid Table 5 Dark Accent 3" w:uiPriority="50"/>
-    <w:lsdException w:name="Grid Table 6 Colorful Accent 3" w:uiPriority="51"/>
-    <w:lsdException w:name="Grid Table 7 Colorful Accent 3" w:uiPriority="52"/>
-    <w:lsdException w:name="Grid Table 1 Light Accent 4" w:uiPriority="46"/>
-    <w:lsdException w:name="Grid Table 2 Accent 4" w:uiPriority="47"/>
-    <w:lsdException w:name="Grid Table 3 Accent 4" w:uiPriority="48"/>
-    <w:lsdException w:name="Grid Table 4 Accent 4" w:uiPriority="49"/>
-    <w:lsdException w:name="Grid Table 5 Dark Accent 4" w:uiPriority="50"/>
-    <w:lsdException w:name="Grid Table 6 Colorful Accent 4" w:uiPriority="51"/>
-    <w:lsdException w:name="Grid Table 7 Colorful Accent 4" w:uiPriority="52"/>
-    <w:lsdException w:name="Grid Table 1 Light Accent 5" w:uiPriority="46"/>
-    <w:lsdException w:name="Grid Table 2 Accent 5" w:uiPriority="47"/>
-    <w:lsdException w:name="Grid Table 3 Accent 5" w:uiPriority="48"/>
-    <w:lsdException w:name="Grid Table 4 Accent 5" w:uiPriority="49"/>
-    <w:lsdException w:name="Grid Table 5 Dark Accent 5" w:uiPriority="50"/>
-    <w:lsdException w:name="Grid Table 6 Colorful Accent 5" w:uiPriority="51"/>
-    <w:lsdException w:name="Grid Table 7 Colorful Accent 5" w:uiPriority="52"/>
-    <w:lsdException w:name="Grid Table 1 Light Accent 6" w:uiPriority="46"/>
-    <w:lsdException w:name="Grid Table 2 Accent 6" w:uiPriority="47"/>
-    <w:lsdException w:name="Grid Table 3 Accent 6" w:uiPriority="48"/>
-    <w:lsdException w:name="Grid Table 4 Accent 6" w:uiPriority="49"/>
-    <w:lsdException w:name="Grid Table 5 Dark Accent 6" w:uiPriority="50"/>
-    <w:lsdException w:name="Grid Table 6 Colorful Accent 6" w:uiPriority="51"/>
-    <w:lsdException w:name="Grid Table 7 Colorful Accent 6" w:uiPriority="52"/>
-    <w:lsdException w:name="List Table 1 Light" w:uiPriority="46"/>
-    <w:lsdException w:name="List Table 2" w:uiPriority="47"/>
-    <w:lsdException w:name="List Table 3" w:uiPriority="48"/>
-    <w:lsdException w:name="List Table 4" w:uiPriority="49"/>
-    <w:lsdException w:name="List Table 5 Dark" w:uiPriority="50"/>
-    <w:lsdException w:name="List Table 6 Colorful" w:uiPriority="51"/>
-    <w:lsdException w:name="List Table 7 Colorful" w:uiPriority="52"/>
-    <w:lsdException w:name="List Table 1 Light Accent 1" w:uiPriority="46"/>
-    <w:lsdException w:name="List Table 2 Accent 1" w:uiPriority="47"/>
-    <w:lsdException w:name="List Table 3 Accent 1" w:uiPriority="48"/>
-    <w:lsdException w:name="List Table 4 Accent 1" w:uiPriority="49"/>
-    <w:lsdException w:name="List Table 5 Dark Accent 1" w:uiPriority="50"/>
-    <w:lsdException w:name="List Table 6 Colorful Accent 1" w:uiPriority="51"/>
-    <w:lsdException w:name="List Table 7 Colorful Accent 1" w:uiPriority="52"/>
-    <w:lsdException w:name="List Table 1 Light Accent 2" w:uiPriority="46"/>
-    <w:lsdException w:name="List Table 2 Accent 2" w:uiPriority="47"/>
-    <w:lsdException w:name="List Table 3 Accent 2" w:uiPriority="48"/>
-    <w:lsdException w:name="List Table 4 Accent 2" w:uiPriority="49"/>
-    <w:lsdException w:name="List Table 5 Dark Accent 2" w:uiPriority="50"/>
-    <w:lsdException w:name="List Table 6 Colorful Accent 2" w:uiPriority="51"/>
-    <w:lsdException w:name="List Table 7 Colorful Accent 2" w:uiPriority="52"/>
-    <w:lsdException w:name="List Table 1 Light Accent 3" w:uiPriority="46"/>
-    <w:lsdException w:name="List Table 2 Accent 3" w:uiPriority="47"/>
-    <w:lsdException w:name="List Table 3 Accent 3" w:uiPriority="48"/>
-    <w:lsdException w:name="List Table 4 Accent 3" w:uiPriority="49"/>
-    <w:lsdException w:name="List Table 5 Dark Accent 3" w:uiPriority="50"/>
-    <w:lsdException w:name="List Table 6 Colorful Accent 3" w:uiPriority="51"/>
-    <w:lsdException w:name="List Table 7 Colorful Accent 3" w:uiPriority="52"/>
-    <w:lsdException w:name="List Table 1 Light Accent 4" w:uiPriority="46"/>
-    <w:lsdException w:name="List Table 2 Accent 4" w:uiPriority="47"/>
-    <w:lsdException w:name="List Table 3 Accent 4" w:uiPriority="48"/>
-    <w:lsdException w:name="List Table 4 Accent 4" w:uiPriority="49"/>
-    <w:lsdException w:name="List Table 5 Dark Accent 4" w:uiPriority="50"/>
-    <w:lsdException w:name="List Table 6 Colorful Accent 4" w:uiPriority="51"/>
-    <w:lsdException w:name="List Table 7 Colorful Accent 4" w:uiPriority="52"/>
-    <w:lsdException w:name="List Table 1 Light Accent 5" w:uiPriority="46"/>
-    <w:lsdException w:name="List Table 2 Accent 5" w:uiPriority="47"/>
-    <w:lsdException w:name="List Table 3 Accent 5" w:uiPriority="48"/>
-    <w:lsdException w:name="List Table 4 Accent 5" w:uiPriority="49"/>
-    <w:lsdException w:name="List Table 5 Dark Accent 5" w:uiPriority="50"/>
-    <w:lsdException w:name="List Table 6 Colorful Accent 5" w:uiPriority="51"/>
-    <w:lsdException w:name="List Table 7 Colorful Accent 5" w:uiPriority="52"/>
-    <w:lsdException w:name="List Table 1 Light Accent 6" w:uiPriority="46"/>
-    <w:lsdException w:name="List Table 2 Accent 6" w:uiPriority="47"/>
-    <w:lsdException w:name="List Table 3 Accent 6" w:uiPriority="48"/>
-    <w:lsdException w:name="List Table 4 Accent 6" w:uiPriority="49"/>
-    <w:lsdException w:name="List Table 5 Dark Accent 6" w:uiPriority="50"/>
-    <w:lsdException w:name="List Table 6 Colorful Accent 6" w:uiPriority="51"/>
-    <w:lsdException w:name="List Table 7 Colorful Accent 6" w:uiPriority="52"/>
-  </w:latentStyles>
-  <w:style w:type="paragraph" w:default="1" w:styleId="Normal">
-    <w:name w:val="Normal"/>
-    <w:qFormat/>
-  </w:style>
-  <w:style w:type="character" w:default="1" w:styleId="DefaultParagraphFont">
-    <w:name w:val="Default Paragraph Font"/>
-    <w:uiPriority w:val="1"/>
-    <w:semiHidden/>
-    <w:unhideWhenUsed/>
-  </w:style>
-  <w:style w:type="table" w:default="1" w:styleId="TableNormal">
-    <w:name w:val="Normal Table"/>
-    <w:uiPriority w:val="99"/>
-    <w:semiHidden/>
-    <w:unhideWhenUsed/>
-    <w:tblPr>
-      <w:tblInd w:w="0" w:type="dxa"/>
-      <w:tblCellMar>
-        <w:top w:w="0" w:type="dxa"/>
-        <w:left w:w="108" w:type="dxa"/>
-        <w:bottom w:w="0" w:type="dxa"/>
-        <w:right w:w="108" w:type="dxa"/>
-      </w:tblCellMar>
-    </w:tblPr>
-  </w:style>
-  <w:style w:type="numbering" w:default="1" w:styleId="NoList">
-    <w:name w:val="No List"/>
-    <w:uiPriority w:val="99"/>
-    <w:semiHidden/>
-    <w:unhideWhenUsed/>
-  </w:style>
-  <w:style w:type="paragraph" w:customStyle="1" w:styleId="E9C0524FC67D44C294699FFFA2C160C2">
-    <w:name w:val="E9C0524FC67D44C294699FFFA2C160C2"/>
-    <w:rsid w:val="009041DB"/>
-  </w:style>
-  <w:style w:type="paragraph" w:customStyle="1" w:styleId="1EADD8E9DD49485DBE819B5F59E2E498">
-    <w:name w:val="1EADD8E9DD49485DBE819B5F59E2E498"/>
-    <w:rsid w:val="009041DB"/>
-  </w:style>
-  <w:style w:type="paragraph" w:customStyle="1" w:styleId="EA3F71E7B205477DAEC1D102EC7DE686">
-    <w:name w:val="EA3F71E7B205477DAEC1D102EC7DE686"/>
-    <w:rsid w:val="009041DB"/>
-  </w:style>
-  <w:style w:type="paragraph" w:customStyle="1" w:styleId="F8CF7134DFB142A0896B6FA707A5DF5A">
-    <w:name w:val="F8CF7134DFB142A0896B6FA707A5DF5A"/>
-    <w:rsid w:val="009041DB"/>
-  </w:style>
-  <w:style w:type="paragraph" w:customStyle="1" w:styleId="D217E36A8DE749FB8ED1ADBCCBF548EA">
-    <w:name w:val="D217E36A8DE749FB8ED1ADBCCBF548EA"/>
-    <w:rsid w:val="009041DB"/>
-  </w:style>
-  <w:style w:type="paragraph" w:customStyle="1" w:styleId="29FE383EEE554CED9FB229D8E5EE64BD">
-    <w:name w:val="29FE383EEE554CED9FB229D8E5EE64BD"/>
-    <w:rsid w:val="009041DB"/>
-  </w:style>
-</w:styles>
-</file>
-
-<file path=word/glossary/webSettings.xml><?xml version="1.0" encoding="utf-8"?>
-<w:webSettings xmlns:mc="http://schemas.openxmlformats.org/markup-compatibility/2006" xmlns:r="http://schemas.openxmlformats.org/officeDocument/2006/relationships" xmlns:w="http://schemas.openxmlformats.org/wordprocessingml/2006/main" xmlns:w14="http://schemas.microsoft.com/office/word/2010/wordml" xmlns:w15="http://schemas.microsoft.com/office/word/2012/wordml" mc:Ignorable="w14 w15">
-  <w:optimizeForBrowser/>
-  <w:allowPNG/>
-</w:webSettings>
-</file>
-
 <file path=word/theme/theme1.xml><?xml version="1.0" encoding="utf-8"?>
 <a:theme xmlns:a="http://schemas.openxmlformats.org/drawingml/2006/main" name="Office Theme">
   <a:themeElements>

</xml_diff>